<commit_message>
small changes to document
</commit_message>
<xml_diff>
--- a/Python Project.docx
+++ b/Python Project.docx
@@ -4,7 +4,7 @@
   <w:body>
     <w:p>
       <w:pPr>
-        <w:pStyle w:val="Rubrik"/>
+        <w:pStyle w:val="Title"/>
         <w:jc w:val="center"/>
       </w:pPr>
       <w:proofErr w:type="spellStart"/>
@@ -18,18 +18,91 @@
     </w:p>
     <w:p/>
     <w:p>
+      <w:r>
+        <w:t xml:space="preserve">Kopia av Microsofts </w:t>
+      </w:r>
       <w:proofErr w:type="spellStart"/>
       <w:r>
         <w:t>Minesweeper</w:t>
       </w:r>
-      <w:bookmarkStart w:id="0" w:name="_GoBack"/>
-      <w:bookmarkEnd w:id="0"/>
       <w:proofErr w:type="spellEnd"/>
+      <w:r>
+        <w:t xml:space="preserve"> fast i </w:t>
+      </w:r>
+      <w:proofErr w:type="spellStart"/>
+      <w:r>
+        <w:t>python</w:t>
+      </w:r>
+      <w:proofErr w:type="spellEnd"/>
+      <w:r>
+        <w:t xml:space="preserve">. Spelet går ut på att klicka på alla rutor som inte innehåller bomber. Varje klickad ruta utan en bomb innehåller en siffra som visar hur många bomber som finns i de 8 närliggande rutorna. Spelet ska räkna tiden </w:t>
+      </w:r>
     </w:p>
     <w:p/>
     <w:p/>
+    <w:p/>
+    <w:p/>
+    <w:p/>
+    <w:p>
+      <w:r>
+        <w:rPr>
+          <w:noProof/>
+        </w:rPr>
+        <w:drawing>
+          <wp:inline distT="0" distB="0" distL="0" distR="0">
+            <wp:extent cx="4433777" cy="3323490"/>
+            <wp:effectExtent l="0" t="0" r="5080" b="0"/>
+            <wp:docPr id="1" name="Picture 1"/>
+            <wp:cNvGraphicFramePr>
+              <a:graphicFrameLocks xmlns:a="http://schemas.openxmlformats.org/drawingml/2006/main" noChangeAspect="1"/>
+            </wp:cNvGraphicFramePr>
+            <a:graphic xmlns:a="http://schemas.openxmlformats.org/drawingml/2006/main">
+              <a:graphicData uri="http://schemas.openxmlformats.org/drawingml/2006/picture">
+                <pic:pic xmlns:pic="http://schemas.openxmlformats.org/drawingml/2006/picture">
+                  <pic:nvPicPr>
+                    <pic:cNvPr id="0" name="Picture 1"/>
+                    <pic:cNvPicPr>
+                      <a:picLocks noChangeAspect="1" noChangeArrowheads="1"/>
+                    </pic:cNvPicPr>
+                  </pic:nvPicPr>
+                  <pic:blipFill>
+                    <a:blip r:embed="rId6" cstate="print">
+                      <a:extLst>
+                        <a:ext uri="{28A0092B-C50C-407E-A947-70E740481C1C}">
+                          <a14:useLocalDpi xmlns:a14="http://schemas.microsoft.com/office/drawing/2010/main" val="0"/>
+                        </a:ext>
+                      </a:extLst>
+                    </a:blip>
+                    <a:srcRect/>
+                    <a:stretch>
+                      <a:fillRect/>
+                    </a:stretch>
+                  </pic:blipFill>
+                  <pic:spPr bwMode="auto">
+                    <a:xfrm>
+                      <a:off x="0" y="0"/>
+                      <a:ext cx="4435077" cy="3324464"/>
+                    </a:xfrm>
+                    <a:prstGeom prst="rect">
+                      <a:avLst/>
+                    </a:prstGeom>
+                    <a:noFill/>
+                    <a:ln>
+                      <a:noFill/>
+                    </a:ln>
+                  </pic:spPr>
+                </pic:pic>
+              </a:graphicData>
+            </a:graphic>
+          </wp:inline>
+        </w:drawing>
+      </w:r>
+      <w:bookmarkStart w:id="0" w:name="_GoBack"/>
+    </w:p>
+    <w:bookmarkEnd w:id="0"/>
+    <w:p/>
     <w:sectPr>
-      <w:headerReference w:type="default" r:id="rId6"/>
+      <w:headerReference w:type="default" r:id="rId7"/>
       <w:pgSz w:w="11906" w:h="16838"/>
       <w:pgMar w:top="1440" w:right="1440" w:bottom="1440" w:left="1440" w:header="708" w:footer="708" w:gutter="0"/>
       <w:cols w:space="708"/>
@@ -93,16 +166,11 @@
 <w:hdr xmlns:wpc="http://schemas.microsoft.com/office/word/2010/wordprocessingCanvas" xmlns:cx="http://schemas.microsoft.com/office/drawing/2014/chartex" xmlns:cx1="http://schemas.microsoft.com/office/drawing/2015/9/8/chartex" xmlns:cx2="http://schemas.microsoft.com/office/drawing/2015/10/21/chartex" xmlns:cx3="http://schemas.microsoft.com/office/drawing/2016/5/9/chartex" xmlns:cx4="http://schemas.microsoft.com/office/drawing/2016/5/10/chartex" xmlns:cx5="http://schemas.microsoft.com/office/drawing/2016/5/11/chartex" xmlns:cx6="http://schemas.microsoft.com/office/drawing/2016/5/12/chartex" xmlns:cx7="http://schemas.microsoft.com/office/drawing/2016/5/13/chartex" xmlns:cx8="http://schemas.microsoft.com/office/drawing/2016/5/14/chartex" xmlns:mc="http://schemas.openxmlformats.org/markup-compatibility/2006" xmlns:aink="http://schemas.microsoft.com/office/drawing/2016/ink" xmlns:am3d="http://schemas.microsoft.com/office/drawing/2017/model3d" xmlns:o="urn:schemas-microsoft-com:office:office" xmlns:r="http://schemas.openxmlformats.org/officeDocument/2006/relationships" xmlns:m="http://schemas.openxmlformats.org/officeDocument/2006/math" xmlns:v="urn:schemas-microsoft-com:vml" xmlns:wp14="http://schemas.microsoft.com/office/word/2010/wordprocessingDrawing" xmlns:wp="http://schemas.openxmlformats.org/drawingml/2006/wordprocessingDrawing" xmlns:w10="urn:schemas-microsoft-com:office:word" xmlns:w="http://schemas.openxmlformats.org/wordprocessingml/2006/main" xmlns:w14="http://schemas.microsoft.com/office/word/2010/wordml" xmlns:w15="http://schemas.microsoft.com/office/word/2012/wordml" xmlns:w16cid="http://schemas.microsoft.com/office/word/2016/wordml/cid" xmlns:w16se="http://schemas.microsoft.com/office/word/2015/wordml/symex" xmlns:wpg="http://schemas.microsoft.com/office/word/2010/wordprocessingGroup" xmlns:wpi="http://schemas.microsoft.com/office/word/2010/wordprocessingInk" xmlns:wne="http://schemas.microsoft.com/office/word/2006/wordml" xmlns:wps="http://schemas.microsoft.com/office/word/2010/wordprocessingShape" mc:Ignorable="w14 w15 w16se w16cid wp14">
   <w:p>
     <w:pPr>
-      <w:pStyle w:val="Sidhuvud"/>
+      <w:pStyle w:val="Header"/>
     </w:pPr>
     <w:r>
-      <w:t xml:space="preserve">Jumbo och </w:t>
+      <w:t>James och Fjalar</w:t>
     </w:r>
-    <w:proofErr w:type="spellStart"/>
-    <w:r>
-      <w:t>Fjegg</w:t>
-    </w:r>
-    <w:proofErr w:type="spellEnd"/>
   </w:p>
 </w:hdr>
 </file>
@@ -508,13 +576,13 @@
       <w:lang w:val="sv-SE"/>
     </w:rPr>
   </w:style>
-  <w:style w:type="character" w:default="1" w:styleId="Standardstycketeckensnitt">
+  <w:style w:type="character" w:default="1" w:styleId="DefaultParagraphFont">
     <w:name w:val="Default Paragraph Font"/>
     <w:uiPriority w:val="1"/>
     <w:semiHidden/>
     <w:unhideWhenUsed/>
   </w:style>
-  <w:style w:type="table" w:default="1" w:styleId="Normaltabell">
+  <w:style w:type="table" w:default="1" w:styleId="TableNormal">
     <w:name w:val="Normal Table"/>
     <w:uiPriority w:val="99"/>
     <w:semiHidden/>
@@ -529,17 +597,17 @@
       </w:tblCellMar>
     </w:tblPr>
   </w:style>
-  <w:style w:type="numbering" w:default="1" w:styleId="Ingenlista">
+  <w:style w:type="numbering" w:default="1" w:styleId="NoList">
     <w:name w:val="No List"/>
     <w:uiPriority w:val="99"/>
     <w:semiHidden/>
     <w:unhideWhenUsed/>
   </w:style>
-  <w:style w:type="paragraph" w:styleId="Rubrik">
+  <w:style w:type="paragraph" w:styleId="Title">
     <w:name w:val="Title"/>
     <w:basedOn w:val="Normal"/>
     <w:next w:val="Normal"/>
-    <w:link w:val="RubrikChar"/>
+    <w:link w:val="TitleChar"/>
     <w:uiPriority w:val="10"/>
     <w:qFormat/>
     <w:rsid w:val="007327E9"/>
@@ -555,10 +623,10 @@
       <w:szCs w:val="56"/>
     </w:rPr>
   </w:style>
-  <w:style w:type="character" w:customStyle="1" w:styleId="RubrikChar">
-    <w:name w:val="Rubrik Char"/>
-    <w:basedOn w:val="Standardstycketeckensnitt"/>
-    <w:link w:val="Rubrik"/>
+  <w:style w:type="character" w:customStyle="1" w:styleId="TitleChar">
+    <w:name w:val="Title Char"/>
+    <w:basedOn w:val="DefaultParagraphFont"/>
+    <w:link w:val="Title"/>
     <w:uiPriority w:val="10"/>
     <w:rsid w:val="007327E9"/>
     <w:rPr>
@@ -570,10 +638,10 @@
       <w:lang w:val="sv-SE"/>
     </w:rPr>
   </w:style>
-  <w:style w:type="paragraph" w:styleId="Sidhuvud">
+  <w:style w:type="paragraph" w:styleId="Header">
     <w:name w:val="header"/>
     <w:basedOn w:val="Normal"/>
-    <w:link w:val="SidhuvudChar"/>
+    <w:link w:val="HeaderChar"/>
     <w:uiPriority w:val="99"/>
     <w:unhideWhenUsed/>
     <w:rsid w:val="007327E9"/>
@@ -585,20 +653,20 @@
       <w:spacing w:after="0" w:line="240" w:lineRule="auto"/>
     </w:pPr>
   </w:style>
-  <w:style w:type="character" w:customStyle="1" w:styleId="SidhuvudChar">
-    <w:name w:val="Sidhuvud Char"/>
-    <w:basedOn w:val="Standardstycketeckensnitt"/>
-    <w:link w:val="Sidhuvud"/>
+  <w:style w:type="character" w:customStyle="1" w:styleId="HeaderChar">
+    <w:name w:val="Header Char"/>
+    <w:basedOn w:val="DefaultParagraphFont"/>
+    <w:link w:val="Header"/>
     <w:uiPriority w:val="99"/>
     <w:rsid w:val="007327E9"/>
     <w:rPr>
       <w:lang w:val="sv-SE"/>
     </w:rPr>
   </w:style>
-  <w:style w:type="paragraph" w:styleId="Sidfot">
+  <w:style w:type="paragraph" w:styleId="Footer">
     <w:name w:val="footer"/>
     <w:basedOn w:val="Normal"/>
-    <w:link w:val="SidfotChar"/>
+    <w:link w:val="FooterChar"/>
     <w:uiPriority w:val="99"/>
     <w:unhideWhenUsed/>
     <w:rsid w:val="007327E9"/>
@@ -610,14 +678,37 @@
       <w:spacing w:after="0" w:line="240" w:lineRule="auto"/>
     </w:pPr>
   </w:style>
-  <w:style w:type="character" w:customStyle="1" w:styleId="SidfotChar">
-    <w:name w:val="Sidfot Char"/>
-    <w:basedOn w:val="Standardstycketeckensnitt"/>
-    <w:link w:val="Sidfot"/>
+  <w:style w:type="character" w:customStyle="1" w:styleId="FooterChar">
+    <w:name w:val="Footer Char"/>
+    <w:basedOn w:val="DefaultParagraphFont"/>
+    <w:link w:val="Footer"/>
     <w:uiPriority w:val="99"/>
     <w:rsid w:val="007327E9"/>
     <w:rPr>
       <w:lang w:val="sv-SE"/>
+    </w:rPr>
+  </w:style>
+  <w:style w:type="character" w:styleId="Hyperlink">
+    <w:name w:val="Hyperlink"/>
+    <w:basedOn w:val="DefaultParagraphFont"/>
+    <w:uiPriority w:val="99"/>
+    <w:unhideWhenUsed/>
+    <w:rsid w:val="005079B3"/>
+    <w:rPr>
+      <w:color w:val="0563C1" w:themeColor="hyperlink"/>
+      <w:u w:val="single"/>
+    </w:rPr>
+  </w:style>
+  <w:style w:type="character" w:styleId="UnresolvedMention">
+    <w:name w:val="Unresolved Mention"/>
+    <w:basedOn w:val="DefaultParagraphFont"/>
+    <w:uiPriority w:val="99"/>
+    <w:semiHidden/>
+    <w:unhideWhenUsed/>
+    <w:rsid w:val="005079B3"/>
+    <w:rPr>
+      <w:color w:val="808080"/>
+      <w:shd w:val="clear" w:color="auto" w:fill="E6E6E6"/>
     </w:rPr>
   </w:style>
 </w:styles>

</xml_diff>